<commit_message>
Created an outline for our project
</commit_message>
<xml_diff>
--- a/Preliminary Plan for EDA.docx
+++ b/Preliminary Plan for EDA.docx
@@ -73,7 +73,10 @@
         <w:t>Will we trash them if so? (Yes)</w:t>
       </w:r>
     </w:p>
-    <w:p/>
+    <w:p>
+      <w:bookmarkStart w:id="0" w:name="_GoBack"/>
+      <w:bookmarkEnd w:id="0"/>
+    </w:p>
     <w:p>
       <w:pPr>
         <w:pStyle w:val="ListParagraph"/>
@@ -155,8 +158,9 @@
       </w:r>
     </w:p>
     <w:p>
-      <w:bookmarkStart w:id="0" w:name="_GoBack"/>
-      <w:bookmarkEnd w:id="0"/>
+      <w:r>
+        <w:t xml:space="preserve"> </w:t>
+      </w:r>
     </w:p>
     <w:p>
       <w:r>

</xml_diff>